<commit_message>
Modified some mandatory documents and add Operational planning and control documents
</commit_message>
<xml_diff>
--- a/Mandadoty-Documents-Records-of-27001.docx
+++ b/Mandadoty-Documents-Records-of-27001.docx
@@ -125,7 +125,7 @@
           <w:sz w:val="24"/>
           <w:szCs w:val="24"/>
         </w:rPr>
-        <w:t>Information security policy and objectives (clauses 5.2 and 6.2)</w:t>
+        <w:t>Information security policy (clauses 5.2)</w:t>
       </w:r>
     </w:p>
     <w:p>
@@ -302,6 +302,117 @@
           <w:sz w:val="24"/>
           <w:szCs w:val="24"/>
         </w:rPr>
+        <w:t>Records of training, skills, experience and qualifications (evidences of competence</w:t>
+      </w:r>
+      <w:r>
+        <w:rPr>
+          <w:rFonts w:cstheme="minorHAnsi"/>
+          <w:color w:val="303030"/>
+          <w:sz w:val="24"/>
+          <w:szCs w:val="24"/>
+        </w:rPr>
+        <w:t> of the people working in information security</w:t>
+      </w:r>
+      <w:r>
+        <w:rPr>
+          <w:rFonts w:cstheme="minorHAnsi"/>
+          <w:color w:val="303030"/>
+          <w:sz w:val="24"/>
+          <w:szCs w:val="24"/>
+        </w:rPr>
+        <w:t>) (clause 7.2)</w:t>
+      </w:r>
+    </w:p>
+    <w:p>
+      <w:pPr>
+        <w:numPr>
+          <w:ilvl w:val="0"/>
+          <w:numId w:val="1"/>
+        </w:numPr>
+        <w:shd w:val="clear" w:color="auto" w:fill="FFFFFF"/>
+        <w:spacing w:after="225" w:line="372" w:lineRule="atLeast"/>
+        <w:rPr>
+          <w:rFonts w:cstheme="minorHAnsi"/>
+          <w:color w:val="303030"/>
+          <w:sz w:val="24"/>
+          <w:szCs w:val="24"/>
+        </w:rPr>
+      </w:pPr>
+      <w:r>
+        <w:rPr>
+          <w:rFonts w:cstheme="minorHAnsi"/>
+          <w:color w:val="303030"/>
+          <w:sz w:val="24"/>
+          <w:szCs w:val="24"/>
+        </w:rPr>
+        <w:t xml:space="preserve">Other ISMS-related documents deemed necessary by the </w:t>
+      </w:r>
+      <w:r>
+        <w:rPr>
+          <w:rFonts w:cstheme="minorHAnsi"/>
+          <w:color w:val="303030"/>
+          <w:sz w:val="24"/>
+          <w:szCs w:val="24"/>
+        </w:rPr>
+        <w:t>organization</w:t>
+      </w:r>
+      <w:r>
+        <w:rPr>
+          <w:rFonts w:cstheme="minorHAnsi"/>
+          <w:color w:val="303030"/>
+          <w:sz w:val="24"/>
+          <w:szCs w:val="24"/>
+        </w:rPr>
+        <w:t xml:space="preserve"> (clause 7.5.1b)</w:t>
+      </w:r>
+    </w:p>
+    <w:p>
+      <w:pPr>
+        <w:numPr>
+          <w:ilvl w:val="0"/>
+          <w:numId w:val="1"/>
+        </w:numPr>
+        <w:shd w:val="clear" w:color="auto" w:fill="FFFFFF"/>
+        <w:spacing w:after="225" w:line="372" w:lineRule="atLeast"/>
+        <w:rPr>
+          <w:rFonts w:ascii="Verdana" w:eastAsia="Times New Roman" w:hAnsi="Verdana" w:cs="Times New Roman"/>
+          <w:color w:val="000000"/>
+          <w:sz w:val="27"/>
+          <w:szCs w:val="27"/>
+        </w:rPr>
+      </w:pPr>
+      <w:r>
+        <w:rPr>
+          <w:rFonts w:cstheme="minorHAnsi"/>
+          <w:color w:val="303030"/>
+          <w:sz w:val="24"/>
+          <w:szCs w:val="24"/>
+        </w:rPr>
+        <w:t>Operational planning and control documents (clause 8.1)</w:t>
+      </w:r>
+    </w:p>
+    <w:p>
+      <w:pPr>
+        <w:numPr>
+          <w:ilvl w:val="0"/>
+          <w:numId w:val="1"/>
+        </w:numPr>
+        <w:shd w:val="clear" w:color="auto" w:fill="FFFFFF"/>
+        <w:spacing w:after="225" w:line="372" w:lineRule="atLeast"/>
+        <w:rPr>
+          <w:rFonts w:cstheme="minorHAnsi"/>
+          <w:color w:val="303030"/>
+          <w:sz w:val="24"/>
+          <w:szCs w:val="24"/>
+        </w:rPr>
+      </w:pPr>
+      <w:r>
+        <w:rPr>
+          <w:rFonts w:cstheme="minorHAnsi"/>
+          <w:color w:val="303030"/>
+          <w:sz w:val="24"/>
+          <w:szCs w:val="24"/>
+        </w:rPr>
         <w:t>Result of information security risk assessments (clauses 8.2)</w:t>
       </w:r>
     </w:p>
@@ -379,31 +490,6 @@
           <w:sz w:val="24"/>
           <w:szCs w:val="24"/>
         </w:rPr>
-        <w:t>Records of training, skills, experience and qualifications (evidences of competence) (clause 7.2)</w:t>
-      </w:r>
-    </w:p>
-    <w:p>
-      <w:pPr>
-        <w:numPr>
-          <w:ilvl w:val="0"/>
-          <w:numId w:val="1"/>
-        </w:numPr>
-        <w:shd w:val="clear" w:color="auto" w:fill="FFFFFF"/>
-        <w:spacing w:after="225" w:line="372" w:lineRule="atLeast"/>
-        <w:rPr>
-          <w:rFonts w:cstheme="minorHAnsi"/>
-          <w:color w:val="303030"/>
-          <w:sz w:val="24"/>
-          <w:szCs w:val="24"/>
-        </w:rPr>
-      </w:pPr>
-      <w:r>
-        <w:rPr>
-          <w:rFonts w:cstheme="minorHAnsi"/>
-          <w:color w:val="303030"/>
-          <w:sz w:val="24"/>
-          <w:szCs w:val="24"/>
-        </w:rPr>
         <w:t xml:space="preserve">Results of </w:t>
       </w:r>
       <w:r>
@@ -531,7 +617,26 @@
           <w:sz w:val="24"/>
           <w:szCs w:val="24"/>
         </w:rPr>
-        <w:t>Results of corrective actions (clause 10.</w:t>
+        <w:lastRenderedPageBreak/>
+        <w:t>Evidence of nonconformities identified and corrective actions arising</w:t>
+      </w:r>
+      <w:r>
+        <w:rPr>
+          <w:rFonts w:cstheme="minorHAnsi"/>
+          <w:color w:val="303030"/>
+          <w:sz w:val="24"/>
+          <w:szCs w:val="24"/>
+        </w:rPr>
+        <w:t xml:space="preserve"> </w:t>
+      </w:r>
+      <w:r>
+        <w:rPr>
+          <w:rFonts w:cstheme="minorHAnsi"/>
+          <w:color w:val="303030"/>
+          <w:sz w:val="24"/>
+          <w:szCs w:val="24"/>
+        </w:rPr>
+        <w:t>(clause 10.</w:t>
       </w:r>
       <w:r>
         <w:rPr>
@@ -596,7 +701,6 @@
           <w:sz w:val="24"/>
           <w:szCs w:val="24"/>
         </w:rPr>
-        <w:lastRenderedPageBreak/>
         <w:t>Acceptable use of information and other associated assets (A.5.10)</w:t>
       </w:r>
     </w:p>
@@ -1511,6 +1615,232 @@
     </w:lvl>
   </w:abstractNum>
   <w:abstractNum w:abstractNumId="4" w15:restartNumberingAfterBreak="0">
+    <w:nsid w:val="54D7119F"/>
+    <w:multiLevelType w:val="multilevel"/>
+    <w:tmpl w:val="6C5A41A2"/>
+    <w:lvl w:ilvl="0">
+      <w:start w:val="1"/>
+      <w:numFmt w:val="decimal"/>
+      <w:lvlText w:val="%1."/>
+      <w:lvlJc w:val="left"/>
+      <w:pPr>
+        <w:tabs>
+          <w:tab w:val="num" w:pos="720"/>
+        </w:tabs>
+        <w:ind w:left="720" w:hanging="360"/>
+      </w:pPr>
+    </w:lvl>
+    <w:lvl w:ilvl="1" w:tentative="1">
+      <w:start w:val="1"/>
+      <w:numFmt w:val="decimal"/>
+      <w:lvlText w:val="%2."/>
+      <w:lvlJc w:val="left"/>
+      <w:pPr>
+        <w:tabs>
+          <w:tab w:val="num" w:pos="1440"/>
+        </w:tabs>
+        <w:ind w:left="1440" w:hanging="360"/>
+      </w:pPr>
+    </w:lvl>
+    <w:lvl w:ilvl="2" w:tentative="1">
+      <w:start w:val="1"/>
+      <w:numFmt w:val="decimal"/>
+      <w:lvlText w:val="%3."/>
+      <w:lvlJc w:val="left"/>
+      <w:pPr>
+        <w:tabs>
+          <w:tab w:val="num" w:pos="2160"/>
+        </w:tabs>
+        <w:ind w:left="2160" w:hanging="360"/>
+      </w:pPr>
+    </w:lvl>
+    <w:lvl w:ilvl="3" w:tentative="1">
+      <w:start w:val="1"/>
+      <w:numFmt w:val="decimal"/>
+      <w:lvlText w:val="%4."/>
+      <w:lvlJc w:val="left"/>
+      <w:pPr>
+        <w:tabs>
+          <w:tab w:val="num" w:pos="2880"/>
+        </w:tabs>
+        <w:ind w:left="2880" w:hanging="360"/>
+      </w:pPr>
+    </w:lvl>
+    <w:lvl w:ilvl="4" w:tentative="1">
+      <w:start w:val="1"/>
+      <w:numFmt w:val="decimal"/>
+      <w:lvlText w:val="%5."/>
+      <w:lvlJc w:val="left"/>
+      <w:pPr>
+        <w:tabs>
+          <w:tab w:val="num" w:pos="3600"/>
+        </w:tabs>
+        <w:ind w:left="3600" w:hanging="360"/>
+      </w:pPr>
+    </w:lvl>
+    <w:lvl w:ilvl="5" w:tentative="1">
+      <w:start w:val="1"/>
+      <w:numFmt w:val="decimal"/>
+      <w:lvlText w:val="%6."/>
+      <w:lvlJc w:val="left"/>
+      <w:pPr>
+        <w:tabs>
+          <w:tab w:val="num" w:pos="4320"/>
+        </w:tabs>
+        <w:ind w:left="4320" w:hanging="360"/>
+      </w:pPr>
+    </w:lvl>
+    <w:lvl w:ilvl="6" w:tentative="1">
+      <w:start w:val="1"/>
+      <w:numFmt w:val="decimal"/>
+      <w:lvlText w:val="%7."/>
+      <w:lvlJc w:val="left"/>
+      <w:pPr>
+        <w:tabs>
+          <w:tab w:val="num" w:pos="5040"/>
+        </w:tabs>
+        <w:ind w:left="5040" w:hanging="360"/>
+      </w:pPr>
+    </w:lvl>
+    <w:lvl w:ilvl="7" w:tentative="1">
+      <w:start w:val="1"/>
+      <w:numFmt w:val="decimal"/>
+      <w:lvlText w:val="%8."/>
+      <w:lvlJc w:val="left"/>
+      <w:pPr>
+        <w:tabs>
+          <w:tab w:val="num" w:pos="5760"/>
+        </w:tabs>
+        <w:ind w:left="5760" w:hanging="360"/>
+      </w:pPr>
+    </w:lvl>
+    <w:lvl w:ilvl="8" w:tentative="1">
+      <w:start w:val="1"/>
+      <w:numFmt w:val="decimal"/>
+      <w:lvlText w:val="%9."/>
+      <w:lvlJc w:val="left"/>
+      <w:pPr>
+        <w:tabs>
+          <w:tab w:val="num" w:pos="6480"/>
+        </w:tabs>
+        <w:ind w:left="6480" w:hanging="360"/>
+      </w:pPr>
+    </w:lvl>
+  </w:abstractNum>
+  <w:abstractNum w:abstractNumId="5" w15:restartNumberingAfterBreak="0">
+    <w:nsid w:val="55E74A15"/>
+    <w:multiLevelType w:val="multilevel"/>
+    <w:tmpl w:val="A4028BC4"/>
+    <w:lvl w:ilvl="0">
+      <w:start w:val="1"/>
+      <w:numFmt w:val="decimal"/>
+      <w:lvlText w:val="%1."/>
+      <w:lvlJc w:val="left"/>
+      <w:pPr>
+        <w:tabs>
+          <w:tab w:val="num" w:pos="720"/>
+        </w:tabs>
+        <w:ind w:left="720" w:hanging="360"/>
+      </w:pPr>
+    </w:lvl>
+    <w:lvl w:ilvl="1" w:tentative="1">
+      <w:start w:val="1"/>
+      <w:numFmt w:val="decimal"/>
+      <w:lvlText w:val="%2."/>
+      <w:lvlJc w:val="left"/>
+      <w:pPr>
+        <w:tabs>
+          <w:tab w:val="num" w:pos="1440"/>
+        </w:tabs>
+        <w:ind w:left="1440" w:hanging="360"/>
+      </w:pPr>
+    </w:lvl>
+    <w:lvl w:ilvl="2" w:tentative="1">
+      <w:start w:val="1"/>
+      <w:numFmt w:val="decimal"/>
+      <w:lvlText w:val="%3."/>
+      <w:lvlJc w:val="left"/>
+      <w:pPr>
+        <w:tabs>
+          <w:tab w:val="num" w:pos="2160"/>
+        </w:tabs>
+        <w:ind w:left="2160" w:hanging="360"/>
+      </w:pPr>
+    </w:lvl>
+    <w:lvl w:ilvl="3" w:tentative="1">
+      <w:start w:val="1"/>
+      <w:numFmt w:val="decimal"/>
+      <w:lvlText w:val="%4."/>
+      <w:lvlJc w:val="left"/>
+      <w:pPr>
+        <w:tabs>
+          <w:tab w:val="num" w:pos="2880"/>
+        </w:tabs>
+        <w:ind w:left="2880" w:hanging="360"/>
+      </w:pPr>
+    </w:lvl>
+    <w:lvl w:ilvl="4" w:tentative="1">
+      <w:start w:val="1"/>
+      <w:numFmt w:val="decimal"/>
+      <w:lvlText w:val="%5."/>
+      <w:lvlJc w:val="left"/>
+      <w:pPr>
+        <w:tabs>
+          <w:tab w:val="num" w:pos="3600"/>
+        </w:tabs>
+        <w:ind w:left="3600" w:hanging="360"/>
+      </w:pPr>
+    </w:lvl>
+    <w:lvl w:ilvl="5" w:tentative="1">
+      <w:start w:val="1"/>
+      <w:numFmt w:val="decimal"/>
+      <w:lvlText w:val="%6."/>
+      <w:lvlJc w:val="left"/>
+      <w:pPr>
+        <w:tabs>
+          <w:tab w:val="num" w:pos="4320"/>
+        </w:tabs>
+        <w:ind w:left="4320" w:hanging="360"/>
+      </w:pPr>
+    </w:lvl>
+    <w:lvl w:ilvl="6" w:tentative="1">
+      <w:start w:val="1"/>
+      <w:numFmt w:val="decimal"/>
+      <w:lvlText w:val="%7."/>
+      <w:lvlJc w:val="left"/>
+      <w:pPr>
+        <w:tabs>
+          <w:tab w:val="num" w:pos="5040"/>
+        </w:tabs>
+        <w:ind w:left="5040" w:hanging="360"/>
+      </w:pPr>
+    </w:lvl>
+    <w:lvl w:ilvl="7" w:tentative="1">
+      <w:start w:val="1"/>
+      <w:numFmt w:val="decimal"/>
+      <w:lvlText w:val="%8."/>
+      <w:lvlJc w:val="left"/>
+      <w:pPr>
+        <w:tabs>
+          <w:tab w:val="num" w:pos="5760"/>
+        </w:tabs>
+        <w:ind w:left="5760" w:hanging="360"/>
+      </w:pPr>
+    </w:lvl>
+    <w:lvl w:ilvl="8" w:tentative="1">
+      <w:start w:val="1"/>
+      <w:numFmt w:val="decimal"/>
+      <w:lvlText w:val="%9."/>
+      <w:lvlJc w:val="left"/>
+      <w:pPr>
+        <w:tabs>
+          <w:tab w:val="num" w:pos="6480"/>
+        </w:tabs>
+        <w:ind w:left="6480" w:hanging="360"/>
+      </w:pPr>
+    </w:lvl>
+  </w:abstractNum>
+  <w:abstractNum w:abstractNumId="6" w15:restartNumberingAfterBreak="0">
     <w:nsid w:val="7BA37D05"/>
     <w:multiLevelType w:val="multilevel"/>
     <w:tmpl w:val="D8886B58"/>
@@ -1669,10 +1999,16 @@
     <w:abstractNumId w:val="0"/>
   </w:num>
   <w:num w:numId="4" w16cid:durableId="228157366">
-    <w:abstractNumId w:val="4"/>
+    <w:abstractNumId w:val="6"/>
   </w:num>
   <w:num w:numId="5" w16cid:durableId="2106805614">
     <w:abstractNumId w:val="1"/>
+  </w:num>
+  <w:num w:numId="6" w16cid:durableId="287056450">
+    <w:abstractNumId w:val="5"/>
+  </w:num>
+  <w:num w:numId="7" w16cid:durableId="618150409">
+    <w:abstractNumId w:val="4"/>
   </w:num>
 </w:numbering>
 </file>

</xml_diff>